<commit_message>
Cleaning up git for Documentation intermediate files.
</commit_message>
<xml_diff>
--- a/Source Code/GraspDocumentation/GraspGUIScreens.docx
+++ b/Source Code/GraspDocumentation/GraspGUIScreens.docx
@@ -4,48 +4,228 @@
   <w:body>
     <w:p>
       <w:pPr>
-        <w:pStyle w:val="FirstParagraph"/>
-      </w:pPr>
-      <w:r>
-        <w:t xml:space="preserve">A crew member initiates Grasp activities by selecting his or her designated subject ID in the upper-left panel of GRASP@ISS:</w:t>
-      </w:r>
-    </w:p>
-    <w:p>
-      <w:pPr>
         <w:pStyle w:val="Compact"/>
       </w:pPr>
+      <w:r>
+        <w:rPr>
+          <w:b/>
+        </w:rPr>
+        <w:t xml:space="preserve">GRASP Software User Interface</w:t>
+      </w:r>
     </w:p>
     <w:p>
       <w:pPr>
         <w:pStyle w:val="BodyText"/>
       </w:pPr>
       <w:r>
-        <w:t xml:space="preserve">The sub-session to be performed at any given time is communicated to the crewmember via an Execution Note.</w:t>
-      </w:r>
-      <w:r>
-        <w:t xml:space="preserve"> </w:t>
-      </w:r>
-      <w:r>
-        <w:t xml:space="preserve">The desired sub-session ID sub-session is selected via a pull-down menu:</w:t>
+        <w:t xml:space="preserve">This document provides an overview of the steps followed by a subject or operator in order</w:t>
+      </w:r>
+      <w:r>
+        <w:t xml:space="preserve"> </w:t>
+      </w:r>
+      <w:r>
+        <w:t xml:space="preserve">to run the GRASP installation and scientific protocols on the Perspectives laptop.</w:t>
+      </w:r>
+      <w:r>
+        <w:t xml:space="preserve"> </w:t>
+      </w:r>
+      <w:r>
+        <w:t xml:space="preserve">It covers only the software aspects, assuming that theGRASP hardware (including shared GRIP hardware) is already</w:t>
+      </w:r>
+      <w:r>
+        <w:t xml:space="preserve"> </w:t>
+      </w:r>
+      <w:r>
+        <w:t xml:space="preserve">installed per the PODF specific to those activities.</w:t>
       </w:r>
     </w:p>
     <w:p>
       <w:pPr>
         <w:pStyle w:val="Compact"/>
       </w:pPr>
+      <w:r>
+        <w:rPr>
+          <w:i/>
+          <w:b/>
+        </w:rPr>
+        <w:t xml:space="preserve">Starting GRASP on the Perspectives Laptop</w:t>
+      </w:r>
     </w:p>
     <w:p>
       <w:pPr>
         <w:pStyle w:val="BodyText"/>
       </w:pPr>
       <w:r>
+        <w:t xml:space="preserve">A crew member initiates Grasp activities by double clicking on the GRASP icon situated on the desktop.</w:t>
+      </w:r>
+      <w:r>
+        <w:t xml:space="preserve"> </w:t>
+      </w:r>
+      <w:r>
+        <w:t xml:space="preserve">This will start up first a utility program to verify the installation of the virtual reality engine and VR Headset.</w:t>
+      </w:r>
+      <w:r>
+        <w:t xml:space="preserve"> </w:t>
+      </w:r>
+      <w:r>
+        <w:t xml:space="preserve">The initial screen will be as follows while the VR system initializes:</w:t>
+      </w:r>
+    </w:p>
+    <w:p>
+      <w:pPr>
+        <w:pStyle w:val="Compact"/>
+      </w:pPr>
+    </w:p>
+    <w:p>
+      <w:pPr>
+        <w:pStyle w:val="BodyText"/>
+      </w:pPr>
+      <w:r>
+        <w:t xml:space="preserve">after 10-15 seconds a VR screen should appear as follows:</w:t>
+      </w:r>
+    </w:p>
+    <w:p>
+      <w:pPr>
+        <w:pStyle w:val="Compact"/>
+      </w:pPr>
+    </w:p>
+    <w:p>
+      <w:pPr>
+        <w:pStyle w:val="BodyText"/>
+      </w:pPr>
+      <w:r>
+        <w:t xml:space="preserve">If the VR scene does not appear after 30 seconds, the operator should press and hold for 3 seconds</w:t>
+      </w:r>
+      <w:r>
+        <w:t xml:space="preserve"> </w:t>
+      </w:r>
+      <w:r>
+        <w:t xml:space="preserve">the Select button on the VR Remote and then release, as indicatded by the instructions on the screen.</w:t>
+      </w:r>
+      <w:r>
+        <w:t xml:space="preserve"> </w:t>
+      </w:r>
+      <w:r>
+        <w:t xml:space="preserve">This should cause the VR scene to appear in the window and in the VR Headset.</w:t>
+      </w:r>
+      <w:r>
+        <w:t xml:space="preserve"> </w:t>
+      </w:r>
+      <w:r>
+        <w:t xml:space="preserve">If not, the operator should contact Col-CC for further instructions.</w:t>
+      </w:r>
+    </w:p>
+    <w:p>
+      <w:pPr>
+        <w:pStyle w:val="BodyText"/>
+      </w:pPr>
+      <w:r>
+        <w:t xml:space="preserve">After the VR engine has been started successfully, a window showing the status of the 3D tracker:</w:t>
+      </w:r>
+    </w:p>
+    <w:p>
+      <w:pPr>
+        <w:pStyle w:val="Compact"/>
+      </w:pPr>
+    </w:p>
+    <w:p>
+      <w:pPr>
+        <w:pStyle w:val="BodyText"/>
+      </w:pPr>
+      <w:r>
+        <w:t xml:space="preserve">should appear for ~10 sec and then dissapear (collapse to task bar).</w:t>
+      </w:r>
+    </w:p>
+    <w:p>
+      <w:pPr>
+        <w:pStyle w:val="BodyText"/>
+      </w:pPr>
+      <w:r>
+        <w:t xml:space="preserve"> </w:t>
+      </w:r>
+      <w:r>
+        <w:t xml:space="preserve"> </w:t>
+      </w:r>
+      <w:r>
+        <w:t xml:space="preserve"> </w:t>
+      </w:r>
+      <w:r>
+        <w:t xml:space="preserve"> </w:t>
+      </w:r>
+      <w:r>
+        <w:t xml:space="preserve"> </w:t>
+      </w:r>
+      <w:r>
+        <w:t xml:space="preserve"> </w:t>
+      </w:r>
+      <w:r>
+        <w:t xml:space="preserve"> </w:t>
+      </w:r>
+      <w:r>
+        <w:t xml:space="preserve"> </w:t>
+      </w:r>
+      <w:r>
+        <w:t xml:space="preserve"> </w:t>
+      </w:r>
+      <w:r>
+        <w:t xml:space="preserve"> </w:t>
+      </w:r>
+      <w:r>
+        <w:t xml:space="preserve"> </w:t>
+      </w:r>
+    </w:p>
+    <w:p>
+      <w:pPr>
+        <w:pStyle w:val="BodyText"/>
+      </w:pPr>
+      <w:r>
+        <w:t xml:space="preserve">Finally, the GRASP main menu should appear:</w:t>
+      </w:r>
+    </w:p>
+    <w:p>
+      <w:pPr>
+        <w:pStyle w:val="Compact"/>
+      </w:pPr>
+    </w:p>
+    <w:p>
+      <w:pPr>
+        <w:pStyle w:val="BodyText"/>
+      </w:pPr>
+      <w:r>
+        <w:t xml:space="preserve">The subject or operator selects his or her designated subject ID in the upper-left panel of GRASP@ISS.</w:t>
+      </w:r>
+      <w:r>
+        <w:t xml:space="preserve"> </w:t>
+      </w:r>
+      <w:r>
+        <w:t xml:space="preserve">Then the desired sub-session ID sub-session is selected via a pull-down menu:</w:t>
+      </w:r>
+    </w:p>
+    <w:p>
+      <w:pPr>
+        <w:pStyle w:val="Compact"/>
+      </w:pPr>
+    </w:p>
+    <w:p>
+      <w:pPr>
+        <w:pStyle w:val="BodyText"/>
+      </w:pPr>
+      <w:r>
+        <w:t xml:space="preserve">The subject ID and the sub-session to be performed at any given time is communicated to the crewmember via an Execution Note.</w:t>
+      </w:r>
+    </w:p>
+    <w:p>
+      <w:pPr>
+        <w:pStyle w:val="BodyText"/>
+      </w:pPr>
+      <w:r>
         <w:t xml:space="preserve">Selecting the sub-session protocol brings up a list of tasks to be executed in a defined order.</w:t>
       </w:r>
       <w:r>
         <w:t xml:space="preserve"> </w:t>
       </w:r>
       <w:r>
-        <w:t xml:space="preserve">The first task is automatically selected:</w:t>
+        <w:t xml:space="preserve">The first task is automatically selected. An example is shown here:</w:t>
       </w:r>
     </w:p>
     <w:p>
@@ -58,6 +238,26 @@
         <w:pStyle w:val="BodyText"/>
       </w:pPr>
       <w:r>
+        <w:t xml:space="preserve"> </w:t>
+      </w:r>
+    </w:p>
+    <w:p>
+      <w:pPr>
+        <w:pStyle w:val="Compact"/>
+      </w:pPr>
+      <w:r>
+        <w:rPr>
+          <w:i/>
+          <w:b/>
+        </w:rPr>
+        <w:t xml:space="preserve">Executing Tasks</w:t>
+      </w:r>
+    </w:p>
+    <w:p>
+      <w:pPr>
+        <w:pStyle w:val="BodyText"/>
+      </w:pPr>
+      <w:r>
         <w:t xml:space="preserve">The panel on the right then guides the crew member through the steps required by each task.</w:t>
       </w:r>
       <w:r>
@@ -69,59 +269,110 @@
     </w:p>
     <w:p>
       <w:pPr>
+        <w:pStyle w:val="Compact"/>
+        <w:numPr>
+          <w:numId w:val="1001"/>
+          <w:ilvl w:val="0"/>
+        </w:numPr>
+      </w:pPr>
+      <w:r>
+        <w:t xml:space="preserve">First, the crew member is presented with one or more pages of instructions.</w:t>
+      </w:r>
+      <w:r>
+        <w:t xml:space="preserve"> </w:t>
+      </w:r>
+      <w:r>
+        <w:t xml:space="preserve">Once the instructions have been read the subject proceeds to the subsequent page by pressing the 'Next' button.</w:t>
+      </w:r>
+      <w:r>
+        <w:t xml:space="preserve"> </w:t>
+      </w:r>
+      <w:r>
+        <w:t xml:space="preserve">It is also possible to return to the previous step (exept when at the first step) by pressing the 'Back' button.</w:t>
+      </w:r>
+    </w:p>
+    <w:p>
+      <w:pPr>
+        <w:pStyle w:val="Compact"/>
+      </w:pPr>
+    </w:p>
+    <w:p>
+      <w:pPr>
+        <w:pStyle w:val="Compact"/>
+        <w:numPr>
+          <w:numId w:val="1002"/>
+          <w:ilvl w:val="0"/>
+        </w:numPr>
+      </w:pPr>
+      <w:r>
+        <w:t xml:space="preserve">The crew member may then be prompted to launch a particular action.</w:t>
+      </w:r>
+      <w:r>
+        <w:t xml:space="preserve"> </w:t>
+      </w:r>
+      <w:r>
+        <w:t xml:space="preserve">In the example shown here, the system is ready to perform the tracker alignment.</w:t>
+      </w:r>
+      <w:r>
+        <w:t xml:space="preserve"> </w:t>
+      </w:r>
+      <w:r>
+        <w:t xml:space="preserve">The crew member presses the 'Execute' button to initiate the action.</w:t>
+      </w:r>
+      <w:r>
+        <w:t xml:space="preserve"> </w:t>
+      </w:r>
+      <w:r>
+        <w:t xml:space="preserve">He or she may also press 'Back' to return to the previous action or instruction (except when it is the first step in a task).</w:t>
+      </w:r>
+      <w:r>
+        <w:t xml:space="preserve"> </w:t>
+      </w:r>
+      <w:r>
+        <w:t xml:space="preserve">In exceptional cases, the subject may be told by COL-CC to press 'Skip' to move on to the next step without performing the action.</w:t>
+      </w:r>
+    </w:p>
+    <w:p>
+      <w:pPr>
+        <w:pStyle w:val="Compact"/>
+      </w:pPr>
+    </w:p>
+    <w:p>
+      <w:pPr>
         <w:pStyle w:val="BodyText"/>
       </w:pPr>
       <w:r>
-        <w:t xml:space="preserve">First, the crew member is presented with one or more pages of instructions.</w:t>
-      </w:r>
-      <w:r>
-        <w:t xml:space="preserve"> </w:t>
-      </w:r>
-      <w:r>
-        <w:t xml:space="preserve">Once the instructions have been read the subject proceeds to the next step by pressing the 'Next' button.</w:t>
-      </w:r>
-      <w:r>
-        <w:t xml:space="preserve"> </w:t>
-      </w:r>
-      <w:r>
-        <w:t xml:space="preserve">It is also possible to return to the previous step (exept when at the first step) by pressing the 'Back' button.</w:t>
+        <w:t xml:space="preserve"> </w:t>
       </w:r>
     </w:p>
     <w:p>
       <w:pPr>
         <w:pStyle w:val="Compact"/>
-      </w:pPr>
-    </w:p>
-    <w:p>
-      <w:pPr>
-        <w:pStyle w:val="BodyText"/>
-      </w:pPr>
-      <w:r>
-        <w:t xml:space="preserve">The crew member may then be prompted to launch a particular action.</w:t>
-      </w:r>
-      <w:r>
-        <w:t xml:space="preserve"> </w:t>
-      </w:r>
-      <w:r>
-        <w:t xml:space="preserve">In the example shown here, the system is ready to perform the tracker alignment.</w:t>
-      </w:r>
-      <w:r>
-        <w:t xml:space="preserve"> </w:t>
-      </w:r>
-      <w:r>
-        <w:t xml:space="preserve">The crew member presses the 'Execute' button to initiate the action.</w:t>
-      </w:r>
-      <w:r>
-        <w:t xml:space="preserve"> </w:t>
-      </w:r>
-      <w:r>
-        <w:t xml:space="preserve">He or she may also press 'Back' to return to the previous action or instruction (except when it is the first step in a task).</w:t>
-      </w:r>
-      <w:r>
-        <w:t xml:space="preserve"> </w:t>
-      </w:r>
-      <w:r>
-        <w:t xml:space="preserve">In exceptional cases, the subject may be told by COL-CC to press 'Skip' to move on to the next step without performing the action.</w:t>
+        <w:numPr>
+          <w:numId w:val="1003"/>
+          <w:ilvl w:val="0"/>
+        </w:numPr>
+      </w:pPr>
+      <w:r>
+        <w:t xml:space="preserve">Pressing 'Execute' typically causes a new program to execute, which will activate specific popup windows outside the GRASP@ISS main window.</w:t>
+      </w:r>
+      <w:r>
+        <w:t xml:space="preserve"> </w:t>
+      </w:r>
+      <w:r>
+        <w:t xml:space="preserve">When execution of the task terminates, focus will return to the GRASP@ISS main window and the termination status of the task is displayed.</w:t>
+      </w:r>
+      <w:r>
+        <w:t xml:space="preserve"> </w:t>
+      </w:r>
+      <w:r>
+        <w:t xml:space="preserve">If the task was successful, the crew member will typically see the following message allowing them to confirm and move on to the following step (by pressing 'Next')</w:t>
+      </w:r>
+      <w:r>
+        <w:t xml:space="preserve"> </w:t>
+      </w:r>
+      <w:r>
+        <w:t xml:space="preserve">or to return and repeat the task (by pressing 'Back').</w:t>
       </w:r>
     </w:p>
     <w:p>
@@ -131,55 +382,11 @@
     </w:p>
     <w:p>
       <w:pPr>
-        <w:pStyle w:val="BodyText"/>
-      </w:pPr>
-      <w:r>
-        <w:t xml:space="preserve"> </w:t>
-      </w:r>
-      <w:r>
-        <w:t xml:space="preserve"> </w:t>
-      </w:r>
-      <w:r>
-        <w:t xml:space="preserve"> </w:t>
-      </w:r>
-      <w:r>
-        <w:t xml:space="preserve"> </w:t>
-      </w:r>
-    </w:p>
-    <w:p>
-      <w:pPr>
-        <w:pStyle w:val="BodyText"/>
-      </w:pPr>
-      <w:r>
-        <w:t xml:space="preserve">Pressing 'Execute' typically causes a new program to execute, which will activate specific popup windows outside the GRASP@ISS main window.</w:t>
-      </w:r>
-      <w:r>
-        <w:t xml:space="preserve"> </w:t>
-      </w:r>
-      <w:r>
-        <w:t xml:space="preserve">When execution of the task terminates, focus will return to the GRASP@ISS main window and the termination status of the task is displayed.</w:t>
-      </w:r>
-      <w:r>
-        <w:t xml:space="preserve"> </w:t>
-      </w:r>
-      <w:r>
-        <w:t xml:space="preserve">If the task was successful, the crew member will typically see the following message allowing them to confirm and move on to the following step (by pressing 'Next')</w:t>
-      </w:r>
-      <w:r>
-        <w:t xml:space="preserve"> </w:t>
-      </w:r>
-      <w:r>
-        <w:t xml:space="preserve">or to return and repeat the task (by pressing 'Back').</w:t>
-      </w:r>
-    </w:p>
-    <w:p>
-      <w:pPr>
         <w:pStyle w:val="Compact"/>
-      </w:pPr>
-    </w:p>
-    <w:p>
-      <w:pPr>
-        <w:pStyle w:val="BodyText"/>
+        <w:numPr>
+          <w:numId w:val="1004"/>
+          <w:ilvl w:val="0"/>
+        </w:numPr>
       </w:pPr>
       <w:r>
         <w:t xml:space="preserve">If the task did not complete successfully, an alert will be displayed that shows the error return code (in the 'Error Code' box) and</w:t>
@@ -338,7 +545,7 @@
     </w:lvl>
   </w:abstractNum>
   <w:abstractNum w:abstractNumId="990">
-    <w:nsid w:val="f0dfb9c1"/>
+    <w:nsid w:val="cb0d9a36"/>
     <w:multiLevelType w:val="multilevel"/>
     <w:lvl w:ilvl="0">
       <w:numFmt w:val="bullet"/>
@@ -409,6 +616,358 @@
     <w:lvl w:ilvl="6">
       <w:numFmt w:val="bullet"/>
       <w:lvlText w:val=" "/>
+      <w:lvlJc w:val="left"/>
+      <w:pPr>
+        <w:tabs>
+          <w:tab w:val="num" w:pos="4320"/>
+        </w:tabs>
+        <w:ind w:left="4800" w:hanging="480"/>
+      </w:pPr>
+    </w:lvl>
+  </w:abstractNum>
+  <w:abstractNum w:abstractNumId="99421">
+    <w:nsid w:val="8f56442a"/>
+    <w:multiLevelType w:val="multilevel"/>
+    <w:lvl w:ilvl="0">
+      <w:start w:val="1"/>
+      <w:numFmt w:val="decimal"/>
+      <w:lvlText w:val="%1)"/>
+      <w:lvlJc w:val="left"/>
+      <w:pPr>
+        <w:tabs>
+          <w:tab w:val="num" w:pos="0"/>
+        </w:tabs>
+        <w:ind w:left="480" w:hanging="480"/>
+      </w:pPr>
+    </w:lvl>
+    <w:lvl w:ilvl="1">
+      <w:start w:val="1"/>
+      <w:numFmt w:val="decimal"/>
+      <w:lvlText w:val="%2)"/>
+      <w:lvlJc w:val="left"/>
+      <w:pPr>
+        <w:tabs>
+          <w:tab w:val="num" w:pos="720"/>
+        </w:tabs>
+        <w:ind w:left="1200" w:hanging="480"/>
+      </w:pPr>
+    </w:lvl>
+    <w:lvl w:ilvl="2">
+      <w:start w:val="1"/>
+      <w:numFmt w:val="decimal"/>
+      <w:lvlText w:val="%3)"/>
+      <w:lvlJc w:val="left"/>
+      <w:pPr>
+        <w:tabs>
+          <w:tab w:val="num" w:pos="1440"/>
+        </w:tabs>
+        <w:ind w:left="1920" w:hanging="480"/>
+      </w:pPr>
+    </w:lvl>
+    <w:lvl w:ilvl="3">
+      <w:start w:val="1"/>
+      <w:numFmt w:val="decimal"/>
+      <w:lvlText w:val="%4)"/>
+      <w:lvlJc w:val="left"/>
+      <w:pPr>
+        <w:tabs>
+          <w:tab w:val="num" w:pos="2160"/>
+        </w:tabs>
+        <w:ind w:left="2640" w:hanging="480"/>
+      </w:pPr>
+    </w:lvl>
+    <w:lvl w:ilvl="4">
+      <w:start w:val="1"/>
+      <w:numFmt w:val="decimal"/>
+      <w:lvlText w:val="%5)"/>
+      <w:lvlJc w:val="left"/>
+      <w:pPr>
+        <w:tabs>
+          <w:tab w:val="num" w:pos="2880"/>
+        </w:tabs>
+        <w:ind w:left="3360" w:hanging="480"/>
+      </w:pPr>
+    </w:lvl>
+    <w:lvl w:ilvl="5">
+      <w:start w:val="1"/>
+      <w:numFmt w:val="decimal"/>
+      <w:lvlText w:val="%6)"/>
+      <w:lvlJc w:val="left"/>
+      <w:pPr>
+        <w:tabs>
+          <w:tab w:val="num" w:pos="3600"/>
+        </w:tabs>
+        <w:ind w:left="4080" w:hanging="480"/>
+      </w:pPr>
+    </w:lvl>
+    <w:lvl w:ilvl="6">
+      <w:start w:val="1"/>
+      <w:numFmt w:val="decimal"/>
+      <w:lvlText w:val="%7)"/>
+      <w:lvlJc w:val="left"/>
+      <w:pPr>
+        <w:tabs>
+          <w:tab w:val="num" w:pos="4320"/>
+        </w:tabs>
+        <w:ind w:left="4800" w:hanging="480"/>
+      </w:pPr>
+    </w:lvl>
+  </w:abstractNum>
+  <w:abstractNum w:abstractNumId="99422">
+    <w:nsid w:val="60e3f21c"/>
+    <w:multiLevelType w:val="multilevel"/>
+    <w:lvl w:ilvl="0">
+      <w:start w:val="2"/>
+      <w:numFmt w:val="decimal"/>
+      <w:lvlText w:val="%1)"/>
+      <w:lvlJc w:val="left"/>
+      <w:pPr>
+        <w:tabs>
+          <w:tab w:val="num" w:pos="0"/>
+        </w:tabs>
+        <w:ind w:left="480" w:hanging="480"/>
+      </w:pPr>
+    </w:lvl>
+    <w:lvl w:ilvl="1">
+      <w:start w:val="2"/>
+      <w:numFmt w:val="decimal"/>
+      <w:lvlText w:val="%2)"/>
+      <w:lvlJc w:val="left"/>
+      <w:pPr>
+        <w:tabs>
+          <w:tab w:val="num" w:pos="720"/>
+        </w:tabs>
+        <w:ind w:left="1200" w:hanging="480"/>
+      </w:pPr>
+    </w:lvl>
+    <w:lvl w:ilvl="2">
+      <w:start w:val="2"/>
+      <w:numFmt w:val="decimal"/>
+      <w:lvlText w:val="%3)"/>
+      <w:lvlJc w:val="left"/>
+      <w:pPr>
+        <w:tabs>
+          <w:tab w:val="num" w:pos="1440"/>
+        </w:tabs>
+        <w:ind w:left="1920" w:hanging="480"/>
+      </w:pPr>
+    </w:lvl>
+    <w:lvl w:ilvl="3">
+      <w:start w:val="2"/>
+      <w:numFmt w:val="decimal"/>
+      <w:lvlText w:val="%4)"/>
+      <w:lvlJc w:val="left"/>
+      <w:pPr>
+        <w:tabs>
+          <w:tab w:val="num" w:pos="2160"/>
+        </w:tabs>
+        <w:ind w:left="2640" w:hanging="480"/>
+      </w:pPr>
+    </w:lvl>
+    <w:lvl w:ilvl="4">
+      <w:start w:val="2"/>
+      <w:numFmt w:val="decimal"/>
+      <w:lvlText w:val="%5)"/>
+      <w:lvlJc w:val="left"/>
+      <w:pPr>
+        <w:tabs>
+          <w:tab w:val="num" w:pos="2880"/>
+        </w:tabs>
+        <w:ind w:left="3360" w:hanging="480"/>
+      </w:pPr>
+    </w:lvl>
+    <w:lvl w:ilvl="5">
+      <w:start w:val="2"/>
+      <w:numFmt w:val="decimal"/>
+      <w:lvlText w:val="%6)"/>
+      <w:lvlJc w:val="left"/>
+      <w:pPr>
+        <w:tabs>
+          <w:tab w:val="num" w:pos="3600"/>
+        </w:tabs>
+        <w:ind w:left="4080" w:hanging="480"/>
+      </w:pPr>
+    </w:lvl>
+    <w:lvl w:ilvl="6">
+      <w:start w:val="2"/>
+      <w:numFmt w:val="decimal"/>
+      <w:lvlText w:val="%7)"/>
+      <w:lvlJc w:val="left"/>
+      <w:pPr>
+        <w:tabs>
+          <w:tab w:val="num" w:pos="4320"/>
+        </w:tabs>
+        <w:ind w:left="4800" w:hanging="480"/>
+      </w:pPr>
+    </w:lvl>
+  </w:abstractNum>
+  <w:abstractNum w:abstractNumId="99423">
+    <w:nsid w:val="684c14aa"/>
+    <w:multiLevelType w:val="multilevel"/>
+    <w:lvl w:ilvl="0">
+      <w:start w:val="3"/>
+      <w:numFmt w:val="decimal"/>
+      <w:lvlText w:val="%1)"/>
+      <w:lvlJc w:val="left"/>
+      <w:pPr>
+        <w:tabs>
+          <w:tab w:val="num" w:pos="0"/>
+        </w:tabs>
+        <w:ind w:left="480" w:hanging="480"/>
+      </w:pPr>
+    </w:lvl>
+    <w:lvl w:ilvl="1">
+      <w:start w:val="3"/>
+      <w:numFmt w:val="decimal"/>
+      <w:lvlText w:val="%2)"/>
+      <w:lvlJc w:val="left"/>
+      <w:pPr>
+        <w:tabs>
+          <w:tab w:val="num" w:pos="720"/>
+        </w:tabs>
+        <w:ind w:left="1200" w:hanging="480"/>
+      </w:pPr>
+    </w:lvl>
+    <w:lvl w:ilvl="2">
+      <w:start w:val="3"/>
+      <w:numFmt w:val="decimal"/>
+      <w:lvlText w:val="%3)"/>
+      <w:lvlJc w:val="left"/>
+      <w:pPr>
+        <w:tabs>
+          <w:tab w:val="num" w:pos="1440"/>
+        </w:tabs>
+        <w:ind w:left="1920" w:hanging="480"/>
+      </w:pPr>
+    </w:lvl>
+    <w:lvl w:ilvl="3">
+      <w:start w:val="3"/>
+      <w:numFmt w:val="decimal"/>
+      <w:lvlText w:val="%4)"/>
+      <w:lvlJc w:val="left"/>
+      <w:pPr>
+        <w:tabs>
+          <w:tab w:val="num" w:pos="2160"/>
+        </w:tabs>
+        <w:ind w:left="2640" w:hanging="480"/>
+      </w:pPr>
+    </w:lvl>
+    <w:lvl w:ilvl="4">
+      <w:start w:val="3"/>
+      <w:numFmt w:val="decimal"/>
+      <w:lvlText w:val="%5)"/>
+      <w:lvlJc w:val="left"/>
+      <w:pPr>
+        <w:tabs>
+          <w:tab w:val="num" w:pos="2880"/>
+        </w:tabs>
+        <w:ind w:left="3360" w:hanging="480"/>
+      </w:pPr>
+    </w:lvl>
+    <w:lvl w:ilvl="5">
+      <w:start w:val="3"/>
+      <w:numFmt w:val="decimal"/>
+      <w:lvlText w:val="%6)"/>
+      <w:lvlJc w:val="left"/>
+      <w:pPr>
+        <w:tabs>
+          <w:tab w:val="num" w:pos="3600"/>
+        </w:tabs>
+        <w:ind w:left="4080" w:hanging="480"/>
+      </w:pPr>
+    </w:lvl>
+    <w:lvl w:ilvl="6">
+      <w:start w:val="3"/>
+      <w:numFmt w:val="decimal"/>
+      <w:lvlText w:val="%7)"/>
+      <w:lvlJc w:val="left"/>
+      <w:pPr>
+        <w:tabs>
+          <w:tab w:val="num" w:pos="4320"/>
+        </w:tabs>
+        <w:ind w:left="4800" w:hanging="480"/>
+      </w:pPr>
+    </w:lvl>
+  </w:abstractNum>
+  <w:abstractNum w:abstractNumId="99424">
+    <w:nsid w:val="2ee4c8bb"/>
+    <w:multiLevelType w:val="multilevel"/>
+    <w:lvl w:ilvl="0">
+      <w:start w:val="4"/>
+      <w:numFmt w:val="decimal"/>
+      <w:lvlText w:val="%1)"/>
+      <w:lvlJc w:val="left"/>
+      <w:pPr>
+        <w:tabs>
+          <w:tab w:val="num" w:pos="0"/>
+        </w:tabs>
+        <w:ind w:left="480" w:hanging="480"/>
+      </w:pPr>
+    </w:lvl>
+    <w:lvl w:ilvl="1">
+      <w:start w:val="4"/>
+      <w:numFmt w:val="decimal"/>
+      <w:lvlText w:val="%2)"/>
+      <w:lvlJc w:val="left"/>
+      <w:pPr>
+        <w:tabs>
+          <w:tab w:val="num" w:pos="720"/>
+        </w:tabs>
+        <w:ind w:left="1200" w:hanging="480"/>
+      </w:pPr>
+    </w:lvl>
+    <w:lvl w:ilvl="2">
+      <w:start w:val="4"/>
+      <w:numFmt w:val="decimal"/>
+      <w:lvlText w:val="%3)"/>
+      <w:lvlJc w:val="left"/>
+      <w:pPr>
+        <w:tabs>
+          <w:tab w:val="num" w:pos="1440"/>
+        </w:tabs>
+        <w:ind w:left="1920" w:hanging="480"/>
+      </w:pPr>
+    </w:lvl>
+    <w:lvl w:ilvl="3">
+      <w:start w:val="4"/>
+      <w:numFmt w:val="decimal"/>
+      <w:lvlText w:val="%4)"/>
+      <w:lvlJc w:val="left"/>
+      <w:pPr>
+        <w:tabs>
+          <w:tab w:val="num" w:pos="2160"/>
+        </w:tabs>
+        <w:ind w:left="2640" w:hanging="480"/>
+      </w:pPr>
+    </w:lvl>
+    <w:lvl w:ilvl="4">
+      <w:start w:val="4"/>
+      <w:numFmt w:val="decimal"/>
+      <w:lvlText w:val="%5)"/>
+      <w:lvlJc w:val="left"/>
+      <w:pPr>
+        <w:tabs>
+          <w:tab w:val="num" w:pos="2880"/>
+        </w:tabs>
+        <w:ind w:left="3360" w:hanging="480"/>
+      </w:pPr>
+    </w:lvl>
+    <w:lvl w:ilvl="5">
+      <w:start w:val="4"/>
+      <w:numFmt w:val="decimal"/>
+      <w:lvlText w:val="%6)"/>
+      <w:lvlJc w:val="left"/>
+      <w:pPr>
+        <w:tabs>
+          <w:tab w:val="num" w:pos="3600"/>
+        </w:tabs>
+        <w:ind w:left="4080" w:hanging="480"/>
+      </w:pPr>
+    </w:lvl>
+    <w:lvl w:ilvl="6">
+      <w:start w:val="4"/>
+      <w:numFmt w:val="decimal"/>
+      <w:lvlText w:val="%7)"/>
       <w:lvlJc w:val="left"/>
       <w:pPr>
         <w:tabs>
@@ -423,6 +982,102 @@
   </w:num>
   <w:num w:numId="1000">
     <w:abstractNumId w:val="990"/>
+  </w:num>
+  <w:num w:numId="1001">
+    <w:abstractNumId w:val="99421"/>
+    <w:lvlOverride w:ilvl="0">
+      <w:startOverride w:val="1"/>
+    </w:lvlOverride>
+    <w:lvlOverride w:ilvl="1">
+      <w:startOverride w:val="1"/>
+    </w:lvlOverride>
+    <w:lvlOverride w:ilvl="2">
+      <w:startOverride w:val="1"/>
+    </w:lvlOverride>
+    <w:lvlOverride w:ilvl="3">
+      <w:startOverride w:val="1"/>
+    </w:lvlOverride>
+    <w:lvlOverride w:ilvl="4">
+      <w:startOverride w:val="1"/>
+    </w:lvlOverride>
+    <w:lvlOverride w:ilvl="5">
+      <w:startOverride w:val="1"/>
+    </w:lvlOverride>
+    <w:lvlOverride w:ilvl="6">
+      <w:startOverride w:val="1"/>
+    </w:lvlOverride>
+  </w:num>
+  <w:num w:numId="1002">
+    <w:abstractNumId w:val="99422"/>
+    <w:lvlOverride w:ilvl="0">
+      <w:startOverride w:val="2"/>
+    </w:lvlOverride>
+    <w:lvlOverride w:ilvl="1">
+      <w:startOverride w:val="2"/>
+    </w:lvlOverride>
+    <w:lvlOverride w:ilvl="2">
+      <w:startOverride w:val="2"/>
+    </w:lvlOverride>
+    <w:lvlOverride w:ilvl="3">
+      <w:startOverride w:val="2"/>
+    </w:lvlOverride>
+    <w:lvlOverride w:ilvl="4">
+      <w:startOverride w:val="2"/>
+    </w:lvlOverride>
+    <w:lvlOverride w:ilvl="5">
+      <w:startOverride w:val="2"/>
+    </w:lvlOverride>
+    <w:lvlOverride w:ilvl="6">
+      <w:startOverride w:val="2"/>
+    </w:lvlOverride>
+  </w:num>
+  <w:num w:numId="1003">
+    <w:abstractNumId w:val="99423"/>
+    <w:lvlOverride w:ilvl="0">
+      <w:startOverride w:val="3"/>
+    </w:lvlOverride>
+    <w:lvlOverride w:ilvl="1">
+      <w:startOverride w:val="3"/>
+    </w:lvlOverride>
+    <w:lvlOverride w:ilvl="2">
+      <w:startOverride w:val="3"/>
+    </w:lvlOverride>
+    <w:lvlOverride w:ilvl="3">
+      <w:startOverride w:val="3"/>
+    </w:lvlOverride>
+    <w:lvlOverride w:ilvl="4">
+      <w:startOverride w:val="3"/>
+    </w:lvlOverride>
+    <w:lvlOverride w:ilvl="5">
+      <w:startOverride w:val="3"/>
+    </w:lvlOverride>
+    <w:lvlOverride w:ilvl="6">
+      <w:startOverride w:val="3"/>
+    </w:lvlOverride>
+  </w:num>
+  <w:num w:numId="1004">
+    <w:abstractNumId w:val="99424"/>
+    <w:lvlOverride w:ilvl="0">
+      <w:startOverride w:val="4"/>
+    </w:lvlOverride>
+    <w:lvlOverride w:ilvl="1">
+      <w:startOverride w:val="4"/>
+    </w:lvlOverride>
+    <w:lvlOverride w:ilvl="2">
+      <w:startOverride w:val="4"/>
+    </w:lvlOverride>
+    <w:lvlOverride w:ilvl="3">
+      <w:startOverride w:val="4"/>
+    </w:lvlOverride>
+    <w:lvlOverride w:ilvl="4">
+      <w:startOverride w:val="4"/>
+    </w:lvlOverride>
+    <w:lvlOverride w:ilvl="5">
+      <w:startOverride w:val="4"/>
+    </w:lvlOverride>
+    <w:lvlOverride w:ilvl="6">
+      <w:startOverride w:val="4"/>
+    </w:lvlOverride>
   </w:num>
 </w:numbering>
 </file>

</xml_diff>